<commit_message>
Atualiando as imagem/logo para o site
</commit_message>
<xml_diff>
--- a/documentacao/Projeto-individual.docx
+++ b/documentacao/Projeto-individual.docx
@@ -171,7 +171,7 @@
         <w:rPr>
           <w:rFonts w:ascii="Trebuchet MS" w:hAnsi="Trebuchet MS" w:eastAsia="Trebuchet MS" w:cs="Trebuchet MS"/>
         </w:rPr>
-        <w:t>Dança folklorica Boliviana - Saúde e bem-estar (3 ODS)</w:t>
+        <w:t>Dança de cores - Saúde e bem-estar (3 ODS)</w:t>
       </w:r>
     </w:p>
     <w:p>
@@ -1221,7 +1221,7 @@
         <w:rPr>
           <w:rFonts w:ascii="Trebuchet MS" w:hAnsi="Trebuchet MS" w:eastAsia="Trebuchet MS" w:cs="Trebuchet MS"/>
         </w:rPr>
-        <w:t>Dados do IBGE e outras fontes indicam altos níveis de sedentarismo no Brasil, especialmente durante a pandemia, com mais de 60% dos adultos inativos. as aulas de dança atendem à necessidade de uma atividade física acessível que oferece uma alternativa viável ao sedentarismo, promovendo saúde e engajamento social de forma divertida e personalizada.</w:t>
+        <w:t>Dados do IBGE e outras fontes indicam altos níveis de sedentarismo no Brasil, especialmente durante a pandemia, com mais de 60% dos adultos inativos. as aulas de dança atendem à necessidade de uma atividade física acessível que oferece uma alternativa viável ao sedentarismo, promovendo saúde e engajamento social de forma divertida.</w:t>
       </w:r>
     </w:p>
     <w:p>
@@ -1381,7 +1381,7 @@
         <w:rPr>
           <w:rFonts w:ascii="Trebuchet MS" w:hAnsi="Trebuchet MS" w:eastAsia="Trebuchet MS" w:cs="Trebuchet MS"/>
         </w:rPr>
-        <w:t>Desenvolver um site interativo sobre as danças folclóricas da Bolívia (Morenada, Caporales, Tinku e Diablada) para compartilhar a cultura boliviana, possibilitar a interação do usuário com conteúdos educacionais e entretenimento por meio de um jogo. </w:t>
+        <w:t>Desenvolver um site interativo sobre as danças folclóricas da Bolívia (Morenada, Caporales, Tinku e Diablada) para compartilhar a cultura boliviana, possibilitar a interação do usuário com conteúdos educacionais e entretenimento por meio de um jogo e com ajuda para realizar exercicios. </w:t>
       </w:r>
     </w:p>
     <w:p>

</xml_diff>